<commit_message>
requirements / planning / minutes
</commit_message>
<xml_diff>
--- a/doc/requirements/Pflichtenheft_Spektrometer.docx
+++ b/doc/requirements/Pflichtenheft_Spektrometer.docx
@@ -431,7 +431,7 @@
           <w:numId w:val="0"/>
         </w:numPr>
       </w:pPr>
-      <w:bookmarkStart w:id="0" w:name="_Toc466896664"/>
+      <w:bookmarkStart w:id="0" w:name="_Toc467675947"/>
       <w:r>
         <w:lastRenderedPageBreak/>
         <w:t>Dokumenteninformationen</w:t>
@@ -570,10 +570,7 @@
           </w:tcPr>
           <w:p>
             <w:r>
-              <w:t>Raphael Bolliger</w:t>
-            </w:r>
-            <w:r>
-              <w:t xml:space="preserve"> / Andreas Lüscher</w:t>
+              <w:t>Andreas Lüscher / Raphael Bolliger</w:t>
             </w:r>
             <w:r>
               <w:fldChar w:fldCharType="begin"/>
@@ -775,7 +772,7 @@
           <w:numId w:val="0"/>
         </w:numPr>
       </w:pPr>
-      <w:bookmarkStart w:id="1" w:name="_Toc466896665"/>
+      <w:bookmarkStart w:id="1" w:name="_Toc467675948"/>
       <w:r>
         <w:t>Verteiler</w:t>
       </w:r>
@@ -894,13 +891,8 @@
           </w:tcPr>
           <w:p>
             <w:r>
-              <w:t xml:space="preserve">R. Bolliger / A. </w:t>
-            </w:r>
-            <w:proofErr w:type="spellStart"/>
-            <w:r>
-              <w:t>Luescher</w:t>
-            </w:r>
-            <w:proofErr w:type="spellEnd"/>
+              <w:t>A. Lüscher / R. Bolliger</w:t>
+            </w:r>
           </w:p>
         </w:tc>
       </w:tr>
@@ -940,7 +932,7 @@
           <w:numId w:val="0"/>
         </w:numPr>
       </w:pPr>
-      <w:bookmarkStart w:id="2" w:name="_Toc466896666"/>
+      <w:bookmarkStart w:id="2" w:name="_Toc467675949"/>
       <w:r>
         <w:t>Änderungen</w:t>
       </w:r>
@@ -1107,28 +1099,44 @@
             <w:tcW w:w="819" w:type="dxa"/>
             <w:vAlign w:val="center"/>
           </w:tcPr>
-          <w:p/>
+          <w:p>
+            <w:r>
+              <w:t>1.1</w:t>
+            </w:r>
+          </w:p>
         </w:tc>
         <w:tc>
           <w:tcPr>
             <w:tcW w:w="4359" w:type="dxa"/>
             <w:vAlign w:val="center"/>
           </w:tcPr>
-          <w:p/>
+          <w:p>
+            <w:r>
+              <w:t>Anforderungen überarbeitet</w:t>
+            </w:r>
+          </w:p>
         </w:tc>
         <w:tc>
           <w:tcPr>
             <w:tcW w:w="1942" w:type="dxa"/>
             <w:vAlign w:val="center"/>
           </w:tcPr>
-          <w:p/>
+          <w:p>
+            <w:r>
+              <w:t>Raphael Bolliger</w:t>
+            </w:r>
+          </w:p>
         </w:tc>
         <w:tc>
           <w:tcPr>
             <w:tcW w:w="1942" w:type="dxa"/>
             <w:vAlign w:val="center"/>
           </w:tcPr>
-          <w:p/>
+          <w:p>
+            <w:r>
+              <w:t>23.11.2016</w:t>
+            </w:r>
+          </w:p>
         </w:tc>
       </w:tr>
       <w:tr>
@@ -1255,7 +1263,7 @@
           <w:lang w:val="de-DE"/>
         </w:rPr>
       </w:pPr>
-      <w:bookmarkStart w:id="3" w:name="_Toc466896667"/>
+      <w:bookmarkStart w:id="3" w:name="_Toc467675950"/>
       <w:r>
         <w:rPr>
           <w:lang w:val="de-DE"/>
@@ -1313,7 +1321,7 @@
           <w:r>
             <w:fldChar w:fldCharType="separate"/>
           </w:r>
-          <w:hyperlink w:anchor="_Toc466896664" w:history="1">
+          <w:hyperlink w:anchor="_Toc467675947" w:history="1">
             <w:r>
               <w:rPr>
                 <w:rStyle w:val="Link"/>
@@ -1340,7 +1348,7 @@
                 <w:noProof/>
                 <w:webHidden/>
               </w:rPr>
-              <w:instrText xml:space="preserve"> PAGEREF _Toc466896664 \h </w:instrText>
+              <w:instrText xml:space="preserve"> PAGEREF _Toc467675947 \h </w:instrText>
             </w:r>
             <w:r>
               <w:rPr>
@@ -1385,7 +1393,7 @@
               <w:lang w:val="de-DE" w:eastAsia="de-DE"/>
             </w:rPr>
           </w:pPr>
-          <w:hyperlink w:anchor="_Toc466896665" w:history="1">
+          <w:hyperlink w:anchor="_Toc467675948" w:history="1">
             <w:r>
               <w:rPr>
                 <w:rStyle w:val="Link"/>
@@ -1412,7 +1420,7 @@
                 <w:noProof/>
                 <w:webHidden/>
               </w:rPr>
-              <w:instrText xml:space="preserve"> PAGEREF _Toc466896665 \h </w:instrText>
+              <w:instrText xml:space="preserve"> PAGEREF _Toc467675948 \h </w:instrText>
             </w:r>
             <w:r>
               <w:rPr>
@@ -1457,7 +1465,7 @@
               <w:lang w:val="de-DE" w:eastAsia="de-DE"/>
             </w:rPr>
           </w:pPr>
-          <w:hyperlink w:anchor="_Toc466896666" w:history="1">
+          <w:hyperlink w:anchor="_Toc467675949" w:history="1">
             <w:r>
               <w:rPr>
                 <w:rStyle w:val="Link"/>
@@ -1484,7 +1492,7 @@
                 <w:noProof/>
                 <w:webHidden/>
               </w:rPr>
-              <w:instrText xml:space="preserve"> PAGEREF _Toc466896666 \h </w:instrText>
+              <w:instrText xml:space="preserve"> PAGEREF _Toc467675949 \h </w:instrText>
             </w:r>
             <w:r>
               <w:rPr>
@@ -1529,7 +1537,7 @@
               <w:lang w:val="de-DE" w:eastAsia="de-DE"/>
             </w:rPr>
           </w:pPr>
-          <w:hyperlink w:anchor="_Toc466896667" w:history="1">
+          <w:hyperlink w:anchor="_Toc467675950" w:history="1">
             <w:r>
               <w:rPr>
                 <w:rStyle w:val="Link"/>
@@ -1557,7 +1565,7 @@
                 <w:noProof/>
                 <w:webHidden/>
               </w:rPr>
-              <w:instrText xml:space="preserve"> PAGEREF _Toc466896667 \h </w:instrText>
+              <w:instrText xml:space="preserve"> PAGEREF _Toc467675950 \h </w:instrText>
             </w:r>
             <w:r>
               <w:rPr>
@@ -1603,7 +1611,7 @@
               <w:lang w:val="de-DE" w:eastAsia="de-DE"/>
             </w:rPr>
           </w:pPr>
-          <w:hyperlink w:anchor="_Toc466896668" w:history="1">
+          <w:hyperlink w:anchor="_Toc467675951" w:history="1">
             <w:r>
               <w:rPr>
                 <w:rStyle w:val="Link"/>
@@ -1647,7 +1655,7 @@
                 <w:noProof/>
                 <w:webHidden/>
               </w:rPr>
-              <w:instrText xml:space="preserve"> PAGEREF _Toc466896668 \h </w:instrText>
+              <w:instrText xml:space="preserve"> PAGEREF _Toc467675951 \h </w:instrText>
             </w:r>
             <w:r>
               <w:rPr>
@@ -1693,7 +1701,7 @@
               <w:lang w:val="de-DE" w:eastAsia="de-DE"/>
             </w:rPr>
           </w:pPr>
-          <w:hyperlink w:anchor="_Toc466896669" w:history="1">
+          <w:hyperlink w:anchor="_Toc467675952" w:history="1">
             <w:r>
               <w:rPr>
                 <w:rStyle w:val="Link"/>
@@ -1737,7 +1745,7 @@
                 <w:noProof/>
                 <w:webHidden/>
               </w:rPr>
-              <w:instrText xml:space="preserve"> PAGEREF _Toc466896669 \h </w:instrText>
+              <w:instrText xml:space="preserve"> PAGEREF _Toc467675952 \h </w:instrText>
             </w:r>
             <w:r>
               <w:rPr>
@@ -1783,7 +1791,7 @@
               <w:lang w:val="de-DE" w:eastAsia="de-DE"/>
             </w:rPr>
           </w:pPr>
-          <w:hyperlink w:anchor="_Toc466896670" w:history="1">
+          <w:hyperlink w:anchor="_Toc467675953" w:history="1">
             <w:r>
               <w:rPr>
                 <w:rStyle w:val="Link"/>
@@ -1827,7 +1835,7 @@
                 <w:noProof/>
                 <w:webHidden/>
               </w:rPr>
-              <w:instrText xml:space="preserve"> PAGEREF _Toc466896670 \h </w:instrText>
+              <w:instrText xml:space="preserve"> PAGEREF _Toc467675953 \h </w:instrText>
             </w:r>
             <w:r>
               <w:rPr>
@@ -1873,7 +1881,7 @@
               <w:lang w:val="de-DE" w:eastAsia="de-DE"/>
             </w:rPr>
           </w:pPr>
-          <w:hyperlink w:anchor="_Toc466896671" w:history="1">
+          <w:hyperlink w:anchor="_Toc467675954" w:history="1">
             <w:r>
               <w:rPr>
                 <w:rStyle w:val="Link"/>
@@ -1917,7 +1925,7 @@
                 <w:noProof/>
                 <w:webHidden/>
               </w:rPr>
-              <w:instrText xml:space="preserve"> PAGEREF _Toc466896671 \h </w:instrText>
+              <w:instrText xml:space="preserve"> PAGEREF _Toc467675954 \h </w:instrText>
             </w:r>
             <w:r>
               <w:rPr>
@@ -1963,7 +1971,7 @@
               <w:lang w:val="de-DE" w:eastAsia="de-DE"/>
             </w:rPr>
           </w:pPr>
-          <w:hyperlink w:anchor="_Toc466896672" w:history="1">
+          <w:hyperlink w:anchor="_Toc467675955" w:history="1">
             <w:r>
               <w:rPr>
                 <w:rStyle w:val="Link"/>
@@ -2007,7 +2015,7 @@
                 <w:noProof/>
                 <w:webHidden/>
               </w:rPr>
-              <w:instrText xml:space="preserve"> PAGEREF _Toc466896672 \h </w:instrText>
+              <w:instrText xml:space="preserve"> PAGEREF _Toc467675955 \h </w:instrText>
             </w:r>
             <w:r>
               <w:rPr>
@@ -2053,7 +2061,7 @@
               <w:lang w:val="de-DE" w:eastAsia="de-DE"/>
             </w:rPr>
           </w:pPr>
-          <w:hyperlink w:anchor="_Toc466896673" w:history="1">
+          <w:hyperlink w:anchor="_Toc467675956" w:history="1">
             <w:r>
               <w:rPr>
                 <w:rStyle w:val="Link"/>
@@ -2097,7 +2105,7 @@
                 <w:noProof/>
                 <w:webHidden/>
               </w:rPr>
-              <w:instrText xml:space="preserve"> PAGEREF _Toc466896673 \h </w:instrText>
+              <w:instrText xml:space="preserve"> PAGEREF _Toc467675956 \h </w:instrText>
             </w:r>
             <w:r>
               <w:rPr>
@@ -2143,7 +2151,7 @@
               <w:lang w:val="de-DE" w:eastAsia="de-DE"/>
             </w:rPr>
           </w:pPr>
-          <w:hyperlink w:anchor="_Toc466896674" w:history="1">
+          <w:hyperlink w:anchor="_Toc467675957" w:history="1">
             <w:r>
               <w:rPr>
                 <w:rStyle w:val="Link"/>
@@ -2187,7 +2195,7 @@
                 <w:noProof/>
                 <w:webHidden/>
               </w:rPr>
-              <w:instrText xml:space="preserve"> PAGEREF _Toc466896674 \h </w:instrText>
+              <w:instrText xml:space="preserve"> PAGEREF _Toc467675957 \h </w:instrText>
             </w:r>
             <w:r>
               <w:rPr>
@@ -2233,7 +2241,7 @@
               <w:lang w:val="de-DE" w:eastAsia="de-DE"/>
             </w:rPr>
           </w:pPr>
-          <w:hyperlink w:anchor="_Toc466896675" w:history="1">
+          <w:hyperlink w:anchor="_Toc467675958" w:history="1">
             <w:r>
               <w:rPr>
                 <w:rStyle w:val="Link"/>
@@ -2277,7 +2285,7 @@
                 <w:noProof/>
                 <w:webHidden/>
               </w:rPr>
-              <w:instrText xml:space="preserve"> PAGEREF _Toc466896675 \h </w:instrText>
+              <w:instrText xml:space="preserve"> PAGEREF _Toc467675958 \h </w:instrText>
             </w:r>
             <w:r>
               <w:rPr>
@@ -2323,7 +2331,7 @@
               <w:lang w:val="de-DE" w:eastAsia="de-DE"/>
             </w:rPr>
           </w:pPr>
-          <w:hyperlink w:anchor="_Toc466896676" w:history="1">
+          <w:hyperlink w:anchor="_Toc467675959" w:history="1">
             <w:r>
               <w:rPr>
                 <w:rStyle w:val="Link"/>
@@ -2367,7 +2375,7 @@
                 <w:noProof/>
                 <w:webHidden/>
               </w:rPr>
-              <w:instrText xml:space="preserve"> PAGEREF _Toc466896676 \h </w:instrText>
+              <w:instrText xml:space="preserve"> PAGEREF _Toc467675959 \h </w:instrText>
             </w:r>
             <w:r>
               <w:rPr>
@@ -2413,7 +2421,7 @@
               <w:lang w:val="de-DE" w:eastAsia="de-DE"/>
             </w:rPr>
           </w:pPr>
-          <w:hyperlink w:anchor="_Toc466896677" w:history="1">
+          <w:hyperlink w:anchor="_Toc467675960" w:history="1">
             <w:r>
               <w:rPr>
                 <w:rStyle w:val="Link"/>
@@ -2457,7 +2465,7 @@
                 <w:noProof/>
                 <w:webHidden/>
               </w:rPr>
-              <w:instrText xml:space="preserve"> PAGEREF _Toc466896677 \h </w:instrText>
+              <w:instrText xml:space="preserve"> PAGEREF _Toc467675960 \h </w:instrText>
             </w:r>
             <w:r>
               <w:rPr>
@@ -2503,7 +2511,7 @@
               <w:lang w:val="de-DE" w:eastAsia="de-DE"/>
             </w:rPr>
           </w:pPr>
-          <w:hyperlink w:anchor="_Toc466896678" w:history="1">
+          <w:hyperlink w:anchor="_Toc467675961" w:history="1">
             <w:r>
               <w:rPr>
                 <w:rStyle w:val="Link"/>
@@ -2547,7 +2555,7 @@
                 <w:noProof/>
                 <w:webHidden/>
               </w:rPr>
-              <w:instrText xml:space="preserve"> PAGEREF _Toc466896678 \h </w:instrText>
+              <w:instrText xml:space="preserve"> PAGEREF _Toc467675961 \h </w:instrText>
             </w:r>
             <w:r>
               <w:rPr>
@@ -2593,7 +2601,7 @@
               <w:lang w:val="de-DE" w:eastAsia="de-DE"/>
             </w:rPr>
           </w:pPr>
-          <w:hyperlink w:anchor="_Toc466896679" w:history="1">
+          <w:hyperlink w:anchor="_Toc467675962" w:history="1">
             <w:r>
               <w:rPr>
                 <w:rStyle w:val="Link"/>
@@ -2637,7 +2645,7 @@
                 <w:noProof/>
                 <w:webHidden/>
               </w:rPr>
-              <w:instrText xml:space="preserve"> PAGEREF _Toc466896679 \h </w:instrText>
+              <w:instrText xml:space="preserve"> PAGEREF _Toc467675962 \h </w:instrText>
             </w:r>
             <w:r>
               <w:rPr>
@@ -2683,7 +2691,7 @@
               <w:lang w:val="de-DE" w:eastAsia="de-DE"/>
             </w:rPr>
           </w:pPr>
-          <w:hyperlink w:anchor="_Toc466896680" w:history="1">
+          <w:hyperlink w:anchor="_Toc467675963" w:history="1">
             <w:r>
               <w:rPr>
                 <w:rStyle w:val="Link"/>
@@ -2727,7 +2735,7 @@
                 <w:noProof/>
                 <w:webHidden/>
               </w:rPr>
-              <w:instrText xml:space="preserve"> PAGEREF _Toc466896680 \h </w:instrText>
+              <w:instrText xml:space="preserve"> PAGEREF _Toc467675963 \h </w:instrText>
             </w:r>
             <w:r>
               <w:rPr>
@@ -2773,7 +2781,7 @@
               <w:lang w:val="de-DE" w:eastAsia="de-DE"/>
             </w:rPr>
           </w:pPr>
-          <w:hyperlink w:anchor="_Toc466896681" w:history="1">
+          <w:hyperlink w:anchor="_Toc467675964" w:history="1">
             <w:r>
               <w:rPr>
                 <w:rStyle w:val="Link"/>
@@ -2817,7 +2825,7 @@
                 <w:noProof/>
                 <w:webHidden/>
               </w:rPr>
-              <w:instrText xml:space="preserve"> PAGEREF _Toc466896681 \h </w:instrText>
+              <w:instrText xml:space="preserve"> PAGEREF _Toc467675964 \h </w:instrText>
             </w:r>
             <w:r>
               <w:rPr>
@@ -2863,7 +2871,7 @@
               <w:lang w:val="de-DE" w:eastAsia="de-DE"/>
             </w:rPr>
           </w:pPr>
-          <w:hyperlink w:anchor="_Toc466896682" w:history="1">
+          <w:hyperlink w:anchor="_Toc467675965" w:history="1">
             <w:r>
               <w:rPr>
                 <w:rStyle w:val="Link"/>
@@ -2907,7 +2915,97 @@
                 <w:noProof/>
                 <w:webHidden/>
               </w:rPr>
-              <w:instrText xml:space="preserve"> PAGEREF _Toc466896682 \h </w:instrText>
+              <w:instrText xml:space="preserve"> PAGEREF _Toc467675965 \h </w:instrText>
+            </w:r>
+            <w:r>
+              <w:rPr>
+                <w:noProof/>
+                <w:webHidden/>
+              </w:rPr>
+            </w:r>
+            <w:r>
+              <w:rPr>
+                <w:noProof/>
+                <w:webHidden/>
+              </w:rPr>
+              <w:fldChar w:fldCharType="separate"/>
+            </w:r>
+            <w:r>
+              <w:rPr>
+                <w:noProof/>
+                <w:webHidden/>
+              </w:rPr>
+              <w:t>8</w:t>
+            </w:r>
+            <w:r>
+              <w:rPr>
+                <w:noProof/>
+                <w:webHidden/>
+              </w:rPr>
+              <w:fldChar w:fldCharType="end"/>
+            </w:r>
+          </w:hyperlink>
+        </w:p>
+        <w:p>
+          <w:pPr>
+            <w:pStyle w:val="Verzeichnis3"/>
+            <w:tabs>
+              <w:tab w:val="left" w:pos="1200"/>
+              <w:tab w:val="right" w:leader="dot" w:pos="9062"/>
+            </w:tabs>
+            <w:rPr>
+              <w:rFonts w:eastAsiaTheme="minorEastAsia"/>
+              <w:noProof/>
+              <w:sz w:val="24"/>
+              <w:szCs w:val="24"/>
+              <w:lang w:val="de-DE" w:eastAsia="de-DE"/>
+            </w:rPr>
+          </w:pPr>
+          <w:hyperlink w:anchor="_Toc467675966" w:history="1">
+            <w:r>
+              <w:rPr>
+                <w:rStyle w:val="Link"/>
+                <w:noProof/>
+              </w:rPr>
+              <w:t>4.1.7</w:t>
+            </w:r>
+            <w:r>
+              <w:rPr>
+                <w:rFonts w:eastAsiaTheme="minorEastAsia"/>
+                <w:noProof/>
+                <w:sz w:val="24"/>
+                <w:szCs w:val="24"/>
+                <w:lang w:val="de-DE" w:eastAsia="de-DE"/>
+              </w:rPr>
+              <w:tab/>
+            </w:r>
+            <w:r>
+              <w:rPr>
+                <w:rStyle w:val="Link"/>
+                <w:noProof/>
+              </w:rPr>
+              <w:t>Berechnung der Messdaten</w:t>
+            </w:r>
+            <w:r>
+              <w:rPr>
+                <w:noProof/>
+                <w:webHidden/>
+              </w:rPr>
+              <w:tab/>
+            </w:r>
+            <w:r>
+              <w:rPr>
+                <w:noProof/>
+                <w:webHidden/>
+              </w:rPr>
+              <w:fldChar w:fldCharType="begin"/>
+            </w:r>
+            <w:r>
+              <w:rPr>
+                <w:noProof/>
+                <w:webHidden/>
+              </w:rPr>
+              <w:instrText xml:space="preserve"> PAGEREF _Toc467675966 \h </w:instrText>
             </w:r>
             <w:r>
               <w:rPr>
@@ -2953,7 +3051,7 @@
               <w:lang w:val="de-DE" w:eastAsia="de-DE"/>
             </w:rPr>
           </w:pPr>
-          <w:hyperlink w:anchor="_Toc466896683" w:history="1">
+          <w:hyperlink w:anchor="_Toc467675967" w:history="1">
             <w:r>
               <w:rPr>
                 <w:rStyle w:val="Link"/>
@@ -2997,7 +3095,7 @@
                 <w:noProof/>
                 <w:webHidden/>
               </w:rPr>
-              <w:instrText xml:space="preserve"> PAGEREF _Toc466896683 \h </w:instrText>
+              <w:instrText xml:space="preserve"> PAGEREF _Toc467675967 \h </w:instrText>
             </w:r>
             <w:r>
               <w:rPr>
@@ -3043,7 +3141,7 @@
               <w:lang w:val="de-DE" w:eastAsia="de-DE"/>
             </w:rPr>
           </w:pPr>
-          <w:hyperlink w:anchor="_Toc466896684" w:history="1">
+          <w:hyperlink w:anchor="_Toc467675968" w:history="1">
             <w:r>
               <w:rPr>
                 <w:rStyle w:val="Link"/>
@@ -3087,7 +3185,7 @@
                 <w:noProof/>
                 <w:webHidden/>
               </w:rPr>
-              <w:instrText xml:space="preserve"> PAGEREF _Toc466896684 \h </w:instrText>
+              <w:instrText xml:space="preserve"> PAGEREF _Toc467675968 \h </w:instrText>
             </w:r>
             <w:r>
               <w:rPr>
@@ -3133,7 +3231,7 @@
               <w:lang w:val="de-DE" w:eastAsia="de-DE"/>
             </w:rPr>
           </w:pPr>
-          <w:hyperlink w:anchor="_Toc466896685" w:history="1">
+          <w:hyperlink w:anchor="_Toc467675969" w:history="1">
             <w:r>
               <w:rPr>
                 <w:rStyle w:val="Link"/>
@@ -3156,7 +3254,7 @@
                 <w:rStyle w:val="Link"/>
                 <w:noProof/>
               </w:rPr>
-              <w:t>Konfiguration des Spektrometers</w:t>
+              <w:t>Konfiguration des Spektrometers (Instrument Configuration)</w:t>
             </w:r>
             <w:r>
               <w:rPr>
@@ -3177,7 +3275,7 @@
                 <w:noProof/>
                 <w:webHidden/>
               </w:rPr>
-              <w:instrText xml:space="preserve"> PAGEREF _Toc466896685 \h </w:instrText>
+              <w:instrText xml:space="preserve"> PAGEREF _Toc467675969 \h </w:instrText>
             </w:r>
             <w:r>
               <w:rPr>
@@ -3223,7 +3321,7 @@
               <w:lang w:val="de-DE" w:eastAsia="de-DE"/>
             </w:rPr>
           </w:pPr>
-          <w:hyperlink w:anchor="_Toc466896686" w:history="1">
+          <w:hyperlink w:anchor="_Toc467675970" w:history="1">
             <w:r>
               <w:rPr>
                 <w:rStyle w:val="Link"/>
@@ -3267,7 +3365,7 @@
                 <w:noProof/>
                 <w:webHidden/>
               </w:rPr>
-              <w:instrText xml:space="preserve"> PAGEREF _Toc466896686 \h </w:instrText>
+              <w:instrText xml:space="preserve"> PAGEREF _Toc467675970 \h </w:instrText>
             </w:r>
             <w:r>
               <w:rPr>
@@ -3287,7 +3385,7 @@
                 <w:noProof/>
                 <w:webHidden/>
               </w:rPr>
-              <w:t>11</w:t>
+              <w:t>12</w:t>
             </w:r>
             <w:r>
               <w:rPr>
@@ -3313,7 +3411,7 @@
               <w:lang w:val="de-DE" w:eastAsia="de-DE"/>
             </w:rPr>
           </w:pPr>
-          <w:hyperlink w:anchor="_Toc466896687" w:history="1">
+          <w:hyperlink w:anchor="_Toc467675971" w:history="1">
             <w:r>
               <w:rPr>
                 <w:rStyle w:val="Link"/>
@@ -3357,7 +3455,7 @@
                 <w:noProof/>
                 <w:webHidden/>
               </w:rPr>
-              <w:instrText xml:space="preserve"> PAGEREF _Toc466896687 \h </w:instrText>
+              <w:instrText xml:space="preserve"> PAGEREF _Toc467675971 \h </w:instrText>
             </w:r>
             <w:r>
               <w:rPr>
@@ -3377,7 +3475,7 @@
                 <w:noProof/>
                 <w:webHidden/>
               </w:rPr>
-              <w:t>13</w:t>
+              <w:t>14</w:t>
             </w:r>
             <w:r>
               <w:rPr>
@@ -3403,7 +3501,7 @@
               <w:lang w:val="de-DE" w:eastAsia="de-DE"/>
             </w:rPr>
           </w:pPr>
-          <w:hyperlink w:anchor="_Toc466896688" w:history="1">
+          <w:hyperlink w:anchor="_Toc467675972" w:history="1">
             <w:r>
               <w:rPr>
                 <w:rStyle w:val="Link"/>
@@ -3447,7 +3545,7 @@
                 <w:noProof/>
                 <w:webHidden/>
               </w:rPr>
-              <w:instrText xml:space="preserve"> PAGEREF _Toc466896688 \h </w:instrText>
+              <w:instrText xml:space="preserve"> PAGEREF _Toc467675972 \h </w:instrText>
             </w:r>
             <w:r>
               <w:rPr>
@@ -3467,7 +3565,7 @@
                 <w:noProof/>
                 <w:webHidden/>
               </w:rPr>
-              <w:t>14</w:t>
+              <w:t>15</w:t>
             </w:r>
             <w:r>
               <w:rPr>
@@ -3493,7 +3591,7 @@
               <w:lang w:val="de-DE" w:eastAsia="de-DE"/>
             </w:rPr>
           </w:pPr>
-          <w:hyperlink w:anchor="_Toc466896689" w:history="1">
+          <w:hyperlink w:anchor="_Toc467675973" w:history="1">
             <w:r>
               <w:rPr>
                 <w:rStyle w:val="Link"/>
@@ -3537,7 +3635,7 @@
                 <w:noProof/>
                 <w:webHidden/>
               </w:rPr>
-              <w:instrText xml:space="preserve"> PAGEREF _Toc466896689 \h </w:instrText>
+              <w:instrText xml:space="preserve"> PAGEREF _Toc467675973 \h </w:instrText>
             </w:r>
             <w:r>
               <w:rPr>
@@ -3557,7 +3655,7 @@
                 <w:noProof/>
                 <w:webHidden/>
               </w:rPr>
-              <w:t>15</w:t>
+              <w:t>16</w:t>
             </w:r>
             <w:r>
               <w:rPr>
@@ -3583,7 +3681,7 @@
               <w:lang w:val="de-DE" w:eastAsia="de-DE"/>
             </w:rPr>
           </w:pPr>
-          <w:hyperlink w:anchor="_Toc466896690" w:history="1">
+          <w:hyperlink w:anchor="_Toc467675974" w:history="1">
             <w:r>
               <w:rPr>
                 <w:rStyle w:val="Link"/>
@@ -3627,7 +3725,7 @@
                 <w:noProof/>
                 <w:webHidden/>
               </w:rPr>
-              <w:instrText xml:space="preserve"> PAGEREF _Toc466896690 \h </w:instrText>
+              <w:instrText xml:space="preserve"> PAGEREF _Toc467675974 \h </w:instrText>
             </w:r>
             <w:r>
               <w:rPr>
@@ -3647,7 +3745,7 @@
                 <w:noProof/>
                 <w:webHidden/>
               </w:rPr>
-              <w:t>17</w:t>
+              <w:t>18</w:t>
             </w:r>
             <w:r>
               <w:rPr>
@@ -3683,7 +3781,7 @@
           <w:numId w:val="2"/>
         </w:numPr>
       </w:pPr>
-      <w:bookmarkStart w:id="4" w:name="_Toc466896668"/>
+      <w:bookmarkStart w:id="4" w:name="_Toc467675951"/>
       <w:r>
         <w:lastRenderedPageBreak/>
         <w:t>Einführung</w:t>
@@ -3699,7 +3797,7 @@
       <w:pPr>
         <w:pStyle w:val="berschrift2"/>
       </w:pPr>
-      <w:bookmarkStart w:id="5" w:name="_Toc466896669"/>
+      <w:bookmarkStart w:id="5" w:name="_Toc467675952"/>
       <w:r>
         <w:t>Zielsetzung des Kunden</w:t>
       </w:r>
@@ -3767,7 +3865,7 @@
       <w:pPr>
         <w:pStyle w:val="berschrift1"/>
       </w:pPr>
-      <w:bookmarkStart w:id="6" w:name="_Toc466896670"/>
+      <w:bookmarkStart w:id="6" w:name="_Toc467675953"/>
       <w:r>
         <w:lastRenderedPageBreak/>
         <w:t>Projekt</w:t>
@@ -3778,7 +3876,7 @@
       <w:pPr>
         <w:pStyle w:val="berschrift2"/>
       </w:pPr>
-      <w:bookmarkStart w:id="7" w:name="_Toc466896671"/>
+      <w:bookmarkStart w:id="7" w:name="_Toc467675954"/>
       <w:r>
         <w:t>Ist-Zustand</w:t>
       </w:r>
@@ -3920,7 +4018,7 @@
       <w:pPr>
         <w:pStyle w:val="berschrift2"/>
       </w:pPr>
-      <w:bookmarkStart w:id="8" w:name="_Toc466896672"/>
+      <w:bookmarkStart w:id="8" w:name="_Toc467675955"/>
       <w:r>
         <w:t>Soll-Zustand</w:t>
       </w:r>
@@ -3931,7 +4029,10 @@
         <w:t xml:space="preserve">Die neue Applikation </w:t>
       </w:r>
       <w:r>
-        <w:t>muss die gleiche Grundfunktionalität wie die bestehende RS3 Applikation bieten. Darauf aufbauend sollen verschiedene Arbeitsvorgänge der bestehenden Applikation vereinfacht werden.</w:t>
+        <w:t>soll</w:t>
+      </w:r>
+      <w:r>
+        <w:t xml:space="preserve"> die gleiche Grundfunktionalität wie die bestehende RS3 Applikation bieten. Darauf aufbauend sollen verschiedene Arbeitsvorgänge der bestehenden Applikation vereinfacht werden.</w:t>
       </w:r>
     </w:p>
     <w:p>
@@ -3974,14 +4075,21 @@
       </w:r>
     </w:p>
     <w:p>
+      <w:r>
+        <w:t>Die neue Applikation wird mit den nachfolgenden in diesem Dokument beschriebenen Anforderungen umgesetzt und soll einen möglichst ähnlichen Funktionsumfang wie die bestehende Software bieten.</w:t>
+      </w:r>
+      <w:bookmarkStart w:id="9" w:name="_GoBack"/>
+      <w:bookmarkEnd w:id="9"/>
+    </w:p>
+    <w:p>
       <w:pPr>
         <w:pStyle w:val="berschrift2"/>
       </w:pPr>
-      <w:bookmarkStart w:id="9" w:name="_Toc466896673"/>
+      <w:bookmarkStart w:id="10" w:name="_Toc467675956"/>
       <w:r>
         <w:t>Umsetzung</w:t>
       </w:r>
-      <w:bookmarkEnd w:id="9"/>
+      <w:bookmarkEnd w:id="10"/>
     </w:p>
     <w:p>
       <w:r>
@@ -4048,8 +4156,6 @@
       <w:r>
         <w:t> </w:t>
       </w:r>
-      <w:bookmarkStart w:id="10" w:name="_GoBack"/>
-      <w:bookmarkEnd w:id="10"/>
       <w:r>
         <w:t>INI hinterlegten Wert.</w:t>
       </w:r>
@@ -4058,7 +4164,7 @@
       <w:pPr>
         <w:pStyle w:val="berschrift1"/>
       </w:pPr>
-      <w:bookmarkStart w:id="11" w:name="_Toc466896674"/>
+      <w:bookmarkStart w:id="11" w:name="_Toc467675957"/>
       <w:r>
         <w:lastRenderedPageBreak/>
         <w:t>Meilensteine</w:t>
@@ -4486,7 +4592,7 @@
       <w:pPr>
         <w:pStyle w:val="berschrift1"/>
       </w:pPr>
-      <w:bookmarkStart w:id="12" w:name="_Toc466896675"/>
+      <w:bookmarkStart w:id="12" w:name="_Toc467675958"/>
       <w:r>
         <w:lastRenderedPageBreak/>
         <w:t>Anforderungskatalog</w:t>
@@ -4497,7 +4603,7 @@
       <w:pPr>
         <w:pStyle w:val="berschrift2"/>
       </w:pPr>
-      <w:bookmarkStart w:id="13" w:name="_Toc466896676"/>
+      <w:bookmarkStart w:id="13" w:name="_Toc467675959"/>
       <w:r>
         <w:t>Anforderungsliste</w:t>
       </w:r>
@@ -4507,7 +4613,7 @@
       <w:pPr>
         <w:pStyle w:val="berschrift3"/>
       </w:pPr>
-      <w:bookmarkStart w:id="14" w:name="_Toc466896677"/>
+      <w:bookmarkStart w:id="14" w:name="_Toc467675960"/>
       <w:r>
         <w:t>Verbindung und Einstellungen</w:t>
       </w:r>
@@ -4773,7 +4879,7 @@
       <w:pPr>
         <w:pStyle w:val="berschrift3"/>
       </w:pPr>
-      <w:bookmarkStart w:id="15" w:name="_Toc466896678"/>
+      <w:bookmarkStart w:id="15" w:name="_Toc467675961"/>
       <w:r>
         <w:t>Konfiguration des Spektrometers</w:t>
       </w:r>
@@ -5209,7 +5315,7 @@
       <w:pPr>
         <w:pStyle w:val="berschrift3"/>
       </w:pPr>
-      <w:bookmarkStart w:id="16" w:name="_Toc466896679"/>
+      <w:bookmarkStart w:id="16" w:name="_Toc467675962"/>
       <w:r>
         <w:t>Messung</w:t>
       </w:r>
@@ -5647,7 +5753,7 @@
       <w:pPr>
         <w:pStyle w:val="berschrift3"/>
       </w:pPr>
-      <w:bookmarkStart w:id="17" w:name="_Toc466896680"/>
+      <w:bookmarkStart w:id="17" w:name="_Toc467675963"/>
       <w:r>
         <w:lastRenderedPageBreak/>
         <w:t xml:space="preserve">Speicherung der </w:t>
@@ -6001,7 +6107,7 @@
       <w:pPr>
         <w:pStyle w:val="berschrift3"/>
       </w:pPr>
-      <w:bookmarkStart w:id="18" w:name="_Toc466896681"/>
+      <w:bookmarkStart w:id="18" w:name="_Toc467675964"/>
       <w:r>
         <w:t xml:space="preserve">Ergänzen der </w:t>
       </w:r>
@@ -6230,7 +6336,7 @@
       <w:pPr>
         <w:pStyle w:val="berschrift3"/>
       </w:pPr>
-      <w:bookmarkStart w:id="19" w:name="_Toc466896682"/>
+      <w:bookmarkStart w:id="19" w:name="_Toc467675965"/>
       <w:r>
         <w:lastRenderedPageBreak/>
         <w:t>Anzeigen der Messdaten</w:t>
@@ -6852,9 +6958,11 @@
       <w:pPr>
         <w:pStyle w:val="berschrift3"/>
       </w:pPr>
+      <w:bookmarkStart w:id="20" w:name="_Toc467675966"/>
       <w:r>
         <w:t>Berechnung der Messdaten</w:t>
       </w:r>
+      <w:bookmarkEnd w:id="20"/>
     </w:p>
     <w:p>
       <w:pPr>
@@ -6926,22 +7034,22 @@
       <w:pPr>
         <w:pStyle w:val="berschrift2"/>
       </w:pPr>
-      <w:bookmarkStart w:id="20" w:name="_Toc466896683"/>
+      <w:bookmarkStart w:id="21" w:name="_Toc467675967"/>
       <w:r>
         <w:lastRenderedPageBreak/>
         <w:t>Definition Anforderungen</w:t>
       </w:r>
-      <w:bookmarkEnd w:id="20"/>
+      <w:bookmarkEnd w:id="21"/>
     </w:p>
     <w:p>
       <w:pPr>
         <w:pStyle w:val="berschrift3"/>
       </w:pPr>
-      <w:bookmarkStart w:id="21" w:name="_Toc466896684"/>
+      <w:bookmarkStart w:id="22" w:name="_Toc467675968"/>
       <w:r>
         <w:t>Verbindung und Einstellungen</w:t>
       </w:r>
-      <w:bookmarkEnd w:id="21"/>
+      <w:bookmarkEnd w:id="22"/>
     </w:p>
     <w:tbl>
       <w:tblPr>
@@ -7290,13 +7398,7 @@
               <w:rPr>
                 <w:b/>
               </w:rPr>
-              <w:t>1.0.00</w:t>
-            </w:r>
-            <w:r>
-              <w:rPr>
-                <w:b/>
-              </w:rPr>
-              <w:t>3</w:t>
+              <w:t>1.0.003</w:t>
             </w:r>
           </w:p>
         </w:tc>
@@ -7393,12 +7495,11 @@
       <w:pPr>
         <w:pStyle w:val="berschrift3"/>
       </w:pPr>
-      <w:bookmarkStart w:id="22" w:name="_Toc466896685"/>
+      <w:bookmarkStart w:id="23" w:name="_Toc467675969"/>
       <w:r>
         <w:lastRenderedPageBreak/>
         <w:t>Konfiguration des Spektrometers</w:t>
       </w:r>
-      <w:bookmarkEnd w:id="22"/>
       <w:r>
         <w:t xml:space="preserve"> (Instrument </w:t>
       </w:r>
@@ -7410,6 +7511,7 @@
       <w:r>
         <w:t>)</w:t>
       </w:r>
+      <w:bookmarkEnd w:id="23"/>
     </w:p>
     <w:tbl>
       <w:tblPr>
@@ -7530,13 +7632,7 @@
               <w:rPr>
                 <w:b/>
               </w:rPr>
-              <w:t xml:space="preserve">Urheber: </w:t>
-            </w:r>
-            <w:r>
-              <w:rPr>
-                <w:b/>
-              </w:rPr>
-              <w:t xml:space="preserve">A. </w:t>
+              <w:t xml:space="preserve">Urheber: A. </w:t>
             </w:r>
             <w:proofErr w:type="spellStart"/>
             <w:r>
@@ -7804,13 +7900,7 @@
               <w:rPr>
                 <w:b/>
               </w:rPr>
-              <w:t>2.1.00</w:t>
-            </w:r>
-            <w:r>
-              <w:rPr>
-                <w:b/>
-              </w:rPr>
-              <w:t>3</w:t>
+              <w:t>2.1.003</w:t>
             </w:r>
           </w:p>
         </w:tc>
@@ -7960,13 +8050,7 @@
               <w:rPr>
                 <w:b/>
               </w:rPr>
-              <w:t>2.1.00</w:t>
-            </w:r>
-            <w:r>
-              <w:rPr>
-                <w:b/>
-              </w:rPr>
-              <w:t>4</w:t>
+              <w:t>2.1.004</w:t>
             </w:r>
           </w:p>
         </w:tc>
@@ -8070,13 +8154,7 @@
               <w:rPr>
                 <w:b/>
               </w:rPr>
-              <w:t xml:space="preserve">Urheber: </w:t>
-            </w:r>
-            <w:r>
-              <w:rPr>
-                <w:b/>
-              </w:rPr>
-              <w:t xml:space="preserve">A. </w:t>
+              <w:t xml:space="preserve">Urheber: A. </w:t>
             </w:r>
             <w:proofErr w:type="spellStart"/>
             <w:r>
@@ -8444,12 +8522,12 @@
       <w:pPr>
         <w:pStyle w:val="berschrift3"/>
       </w:pPr>
-      <w:bookmarkStart w:id="23" w:name="_Toc466896686"/>
+      <w:bookmarkStart w:id="24" w:name="_Toc467675970"/>
       <w:r>
         <w:lastRenderedPageBreak/>
         <w:t>Messungen auslösen</w:t>
       </w:r>
-      <w:bookmarkEnd w:id="23"/>
+      <w:bookmarkEnd w:id="24"/>
     </w:p>
     <w:tbl>
       <w:tblPr>
@@ -9292,7 +9370,7 @@
       <w:pPr>
         <w:pStyle w:val="berschrift3"/>
       </w:pPr>
-      <w:bookmarkStart w:id="24" w:name="_Toc466896687"/>
+      <w:bookmarkStart w:id="25" w:name="_Toc467675971"/>
       <w:r>
         <w:lastRenderedPageBreak/>
         <w:t xml:space="preserve">Speicherung der </w:t>
@@ -9300,7 +9378,7 @@
       <w:r>
         <w:t>Messdaten</w:t>
       </w:r>
-      <w:bookmarkEnd w:id="24"/>
+      <w:bookmarkEnd w:id="25"/>
     </w:p>
     <w:tbl>
       <w:tblPr>
@@ -9874,12 +9952,12 @@
       <w:pPr>
         <w:pStyle w:val="berschrift3"/>
       </w:pPr>
-      <w:bookmarkStart w:id="25" w:name="_Toc466896688"/>
+      <w:bookmarkStart w:id="26" w:name="_Toc467675972"/>
       <w:r>
         <w:lastRenderedPageBreak/>
         <w:t>Ergänzen der Messdaten</w:t>
       </w:r>
-      <w:bookmarkEnd w:id="25"/>
+      <w:bookmarkEnd w:id="26"/>
     </w:p>
     <w:tbl>
       <w:tblPr>
@@ -10104,12 +10182,12 @@
       <w:pPr>
         <w:pStyle w:val="berschrift3"/>
       </w:pPr>
-      <w:bookmarkStart w:id="26" w:name="_Toc466896689"/>
+      <w:bookmarkStart w:id="27" w:name="_Toc467675973"/>
       <w:r>
         <w:lastRenderedPageBreak/>
         <w:t>Anzeigen der Messdaten</w:t>
       </w:r>
-      <w:bookmarkEnd w:id="26"/>
+      <w:bookmarkEnd w:id="27"/>
     </w:p>
     <w:tbl>
       <w:tblPr>
@@ -10556,19 +10634,56 @@
           <w:p>
             <w:pPr>
               <w:pStyle w:val="StandardinTabellen"/>
+              <w:rPr>
+                <w:lang w:val="en-US"/>
+              </w:rPr>
             </w:pPr>
             <w:r>
               <w:rPr>
                 <w:color w:val="FF0000"/>
-              </w:rPr>
-              <w:t>X-Start: 350 / X-Ende: 2500</w:t>
-            </w:r>
+                <w:lang w:val="en-US"/>
+              </w:rPr>
+              <w:t>X-Start: 350 / X-</w:t>
+            </w:r>
+            <w:proofErr w:type="spellStart"/>
             <w:r>
               <w:rPr>
                 <w:color w:val="FF0000"/>
+                <w:lang w:val="en-US"/>
+              </w:rPr>
+              <w:t>Ende</w:t>
+            </w:r>
+            <w:proofErr w:type="spellEnd"/>
+            <w:r>
+              <w:rPr>
+                <w:color w:val="FF0000"/>
+                <w:lang w:val="en-US"/>
+              </w:rPr>
+              <w:t>: 2500</w:t>
+            </w:r>
+            <w:r>
+              <w:rPr>
+                <w:color w:val="FF0000"/>
+                <w:lang w:val="en-US"/>
               </w:rPr>
               <w:br/>
-              <w:t>Y-Start: 0 / Y-Ende: 65’000</w:t>
+              <w:t>Y-Start: 0 / Y-</w:t>
+            </w:r>
+            <w:proofErr w:type="spellStart"/>
+            <w:r>
+              <w:rPr>
+                <w:color w:val="FF0000"/>
+                <w:lang w:val="en-US"/>
+              </w:rPr>
+              <w:t>Ende</w:t>
+            </w:r>
+            <w:proofErr w:type="spellEnd"/>
+            <w:r>
+              <w:rPr>
+                <w:color w:val="FF0000"/>
+                <w:lang w:val="en-US"/>
+              </w:rPr>
+              <w:t>: 65’000</w:t>
             </w:r>
           </w:p>
         </w:tc>
@@ -10994,13 +11109,7 @@
               <w:rPr>
                 <w:b/>
               </w:rPr>
-              <w:t xml:space="preserve"> </w:t>
-            </w:r>
-            <w:r>
-              <w:rPr>
-                <w:b/>
-              </w:rPr>
-              <w:t>als Y</w:t>
+              <w:t xml:space="preserve"> als Y</w:t>
             </w:r>
             <w:r>
               <w:rPr>
@@ -11189,13 +11298,7 @@
               <w:pStyle w:val="StandardinTabellen"/>
             </w:pPr>
             <w:r>
-              <w:t xml:space="preserve">Die gemessenen Daten werden nach der </w:t>
-            </w:r>
-            <w:r>
-              <w:t>Berechnung</w:t>
-            </w:r>
-            <w:r>
-              <w:t xml:space="preserve"> im Diagramm angezeigt. Die Achsen </w:t>
+              <w:t xml:space="preserve">Die gemessenen Daten werden nach der Berechnung im Diagramm angezeigt. Die Achsen </w:t>
             </w:r>
             <w:r>
               <w:rPr>
@@ -11244,13 +11347,7 @@
               <w:rPr>
                 <w:b/>
               </w:rPr>
-              <w:t xml:space="preserve"> </w:t>
-            </w:r>
-            <w:r>
-              <w:rPr>
-                <w:b/>
-              </w:rPr>
-              <w:t>als Y</w:t>
+              <w:t xml:space="preserve"> als Y</w:t>
             </w:r>
             <w:r>
               <w:rPr>
@@ -11683,12 +11780,12 @@
       <w:pPr>
         <w:pStyle w:val="berschrift1"/>
       </w:pPr>
-      <w:bookmarkStart w:id="27" w:name="_Toc466896690"/>
+      <w:bookmarkStart w:id="28" w:name="_Toc467675974"/>
       <w:r>
         <w:lastRenderedPageBreak/>
         <w:t>Bestätigungsvereinbarung</w:t>
       </w:r>
-      <w:bookmarkEnd w:id="27"/>
+      <w:bookmarkEnd w:id="28"/>
     </w:p>
     <w:p>
       <w:r>
@@ -12831,6 +12928,95 @@
     </w:lvl>
   </w:abstractNum>
   <w:abstractNum w:abstractNumId="7">
+    <w:nsid w:val="2C0B5D06"/>
+    <w:multiLevelType w:val="hybridMultilevel"/>
+    <w:tmpl w:val="9560F0DE"/>
+    <w:lvl w:ilvl="0" w:tplc="ED7A0AF4">
+      <w:start w:val="1"/>
+      <w:numFmt w:val="upperLetter"/>
+      <w:lvlText w:val="%1."/>
+      <w:lvlJc w:val="left"/>
+      <w:pPr>
+        <w:ind w:left="720" w:hanging="360"/>
+      </w:pPr>
+      <w:rPr>
+        <w:rFonts w:hint="default"/>
+      </w:rPr>
+    </w:lvl>
+    <w:lvl w:ilvl="1" w:tplc="04070019" w:tentative="1">
+      <w:start w:val="1"/>
+      <w:numFmt w:val="lowerLetter"/>
+      <w:lvlText w:val="%2."/>
+      <w:lvlJc w:val="left"/>
+      <w:pPr>
+        <w:ind w:left="1440" w:hanging="360"/>
+      </w:pPr>
+    </w:lvl>
+    <w:lvl w:ilvl="2" w:tplc="0407001B" w:tentative="1">
+      <w:start w:val="1"/>
+      <w:numFmt w:val="lowerRoman"/>
+      <w:lvlText w:val="%3."/>
+      <w:lvlJc w:val="right"/>
+      <w:pPr>
+        <w:ind w:left="2160" w:hanging="180"/>
+      </w:pPr>
+    </w:lvl>
+    <w:lvl w:ilvl="3" w:tplc="0407000F" w:tentative="1">
+      <w:start w:val="1"/>
+      <w:numFmt w:val="decimal"/>
+      <w:lvlText w:val="%4."/>
+      <w:lvlJc w:val="left"/>
+      <w:pPr>
+        <w:ind w:left="2880" w:hanging="360"/>
+      </w:pPr>
+    </w:lvl>
+    <w:lvl w:ilvl="4" w:tplc="04070019" w:tentative="1">
+      <w:start w:val="1"/>
+      <w:numFmt w:val="lowerLetter"/>
+      <w:lvlText w:val="%5."/>
+      <w:lvlJc w:val="left"/>
+      <w:pPr>
+        <w:ind w:left="3600" w:hanging="360"/>
+      </w:pPr>
+    </w:lvl>
+    <w:lvl w:ilvl="5" w:tplc="0407001B" w:tentative="1">
+      <w:start w:val="1"/>
+      <w:numFmt w:val="lowerRoman"/>
+      <w:lvlText w:val="%6."/>
+      <w:lvlJc w:val="right"/>
+      <w:pPr>
+        <w:ind w:left="4320" w:hanging="180"/>
+      </w:pPr>
+    </w:lvl>
+    <w:lvl w:ilvl="6" w:tplc="0407000F" w:tentative="1">
+      <w:start w:val="1"/>
+      <w:numFmt w:val="decimal"/>
+      <w:lvlText w:val="%7."/>
+      <w:lvlJc w:val="left"/>
+      <w:pPr>
+        <w:ind w:left="5040" w:hanging="360"/>
+      </w:pPr>
+    </w:lvl>
+    <w:lvl w:ilvl="7" w:tplc="04070019" w:tentative="1">
+      <w:start w:val="1"/>
+      <w:numFmt w:val="lowerLetter"/>
+      <w:lvlText w:val="%8."/>
+      <w:lvlJc w:val="left"/>
+      <w:pPr>
+        <w:ind w:left="5760" w:hanging="360"/>
+      </w:pPr>
+    </w:lvl>
+    <w:lvl w:ilvl="8" w:tplc="0407001B" w:tentative="1">
+      <w:start w:val="1"/>
+      <w:numFmt w:val="lowerRoman"/>
+      <w:lvlText w:val="%9."/>
+      <w:lvlJc w:val="right"/>
+      <w:pPr>
+        <w:ind w:left="6480" w:hanging="180"/>
+      </w:pPr>
+    </w:lvl>
+  </w:abstractNum>
+  <w:abstractNum w:abstractNumId="8">
     <w:nsid w:val="35E13BFE"/>
     <w:multiLevelType w:val="hybridMultilevel"/>
     <w:tmpl w:val="676ADC92"/>
@@ -12919,7 +13105,7 @@
       </w:pPr>
     </w:lvl>
   </w:abstractNum>
-  <w:abstractNum w:abstractNumId="8">
+  <w:abstractNum w:abstractNumId="9">
     <w:nsid w:val="36BF6997"/>
     <w:multiLevelType w:val="hybridMultilevel"/>
     <w:tmpl w:val="0ED8F9EE"/>
@@ -13032,7 +13218,7 @@
       </w:rPr>
     </w:lvl>
   </w:abstractNum>
-  <w:abstractNum w:abstractNumId="9">
+  <w:abstractNum w:abstractNumId="10">
     <w:nsid w:val="3994206A"/>
     <w:multiLevelType w:val="hybridMultilevel"/>
     <w:tmpl w:val="74E62B9A"/>
@@ -13145,7 +13331,7 @@
       </w:rPr>
     </w:lvl>
   </w:abstractNum>
-  <w:abstractNum w:abstractNumId="10">
+  <w:abstractNum w:abstractNumId="11">
     <w:nsid w:val="40041701"/>
     <w:multiLevelType w:val="hybridMultilevel"/>
     <w:tmpl w:val="320EB380"/>
@@ -13258,7 +13444,7 @@
       </w:rPr>
     </w:lvl>
   </w:abstractNum>
-  <w:abstractNum w:abstractNumId="11">
+  <w:abstractNum w:abstractNumId="12">
     <w:nsid w:val="48494966"/>
     <w:multiLevelType w:val="hybridMultilevel"/>
     <w:tmpl w:val="359E7BF0"/>
@@ -13371,7 +13557,7 @@
       </w:rPr>
     </w:lvl>
   </w:abstractNum>
-  <w:abstractNum w:abstractNumId="12">
+  <w:abstractNum w:abstractNumId="13">
     <w:nsid w:val="4F3144C2"/>
     <w:multiLevelType w:val="hybridMultilevel"/>
     <w:tmpl w:val="F2FC4072"/>
@@ -13484,7 +13670,7 @@
       </w:rPr>
     </w:lvl>
   </w:abstractNum>
-  <w:abstractNum w:abstractNumId="13">
+  <w:abstractNum w:abstractNumId="14">
     <w:nsid w:val="508F3E73"/>
     <w:multiLevelType w:val="hybridMultilevel"/>
     <w:tmpl w:val="F4F020DA"/>
@@ -13597,7 +13783,7 @@
       </w:rPr>
     </w:lvl>
   </w:abstractNum>
-  <w:abstractNum w:abstractNumId="14">
+  <w:abstractNum w:abstractNumId="15">
     <w:nsid w:val="55D64B57"/>
     <w:multiLevelType w:val="hybridMultilevel"/>
     <w:tmpl w:val="3D322484"/>
@@ -13710,7 +13896,7 @@
       </w:rPr>
     </w:lvl>
   </w:abstractNum>
-  <w:abstractNum w:abstractNumId="15">
+  <w:abstractNum w:abstractNumId="16">
     <w:nsid w:val="580E5F25"/>
     <w:multiLevelType w:val="hybridMultilevel"/>
     <w:tmpl w:val="A0FA1E5A"/>
@@ -13823,7 +14009,7 @@
       </w:rPr>
     </w:lvl>
   </w:abstractNum>
-  <w:abstractNum w:abstractNumId="16">
+  <w:abstractNum w:abstractNumId="17">
     <w:nsid w:val="66E2291F"/>
     <w:multiLevelType w:val="hybridMultilevel"/>
     <w:tmpl w:val="2368C2B0"/>
@@ -13936,7 +14122,7 @@
       </w:rPr>
     </w:lvl>
   </w:abstractNum>
-  <w:abstractNum w:abstractNumId="17">
+  <w:abstractNum w:abstractNumId="18">
     <w:nsid w:val="6CBD4CE5"/>
     <w:multiLevelType w:val="hybridMultilevel"/>
     <w:tmpl w:val="7B6094D2"/>
@@ -14049,7 +14235,7 @@
       </w:rPr>
     </w:lvl>
   </w:abstractNum>
-  <w:abstractNum w:abstractNumId="18">
+  <w:abstractNum w:abstractNumId="19">
     <w:nsid w:val="71DC544F"/>
     <w:multiLevelType w:val="multilevel"/>
     <w:tmpl w:val="95F2DF08"/>
@@ -14170,7 +14356,7 @@
       </w:rPr>
     </w:lvl>
   </w:abstractNum>
-  <w:abstractNum w:abstractNumId="19">
+  <w:abstractNum w:abstractNumId="20">
     <w:nsid w:val="73735B0E"/>
     <w:multiLevelType w:val="hybridMultilevel"/>
     <w:tmpl w:val="4960467A"/>
@@ -14283,7 +14469,7 @@
       </w:rPr>
     </w:lvl>
   </w:abstractNum>
-  <w:abstractNum w:abstractNumId="20">
+  <w:abstractNum w:abstractNumId="21">
     <w:nsid w:val="78117657"/>
     <w:multiLevelType w:val="hybridMultilevel"/>
     <w:tmpl w:val="5EB80E4C"/>
@@ -14396,7 +14582,7 @@
       </w:rPr>
     </w:lvl>
   </w:abstractNum>
-  <w:abstractNum w:abstractNumId="21">
+  <w:abstractNum w:abstractNumId="22">
     <w:nsid w:val="7EDA47E9"/>
     <w:multiLevelType w:val="hybridMultilevel"/>
     <w:tmpl w:val="E506A5E8"/>
@@ -14486,10 +14672,10 @@
     </w:lvl>
   </w:abstractNum>
   <w:num w:numId="1">
-    <w:abstractNumId w:val="18"/>
+    <w:abstractNumId w:val="19"/>
   </w:num>
   <w:num w:numId="2">
-    <w:abstractNumId w:val="18"/>
+    <w:abstractNumId w:val="19"/>
     <w:lvlOverride w:ilvl="0">
       <w:startOverride w:val="1"/>
     </w:lvlOverride>
@@ -14519,16 +14705,16 @@
     </w:lvlOverride>
   </w:num>
   <w:num w:numId="3">
-    <w:abstractNumId w:val="21"/>
+    <w:abstractNumId w:val="22"/>
   </w:num>
   <w:num w:numId="4">
     <w:abstractNumId w:val="2"/>
   </w:num>
   <w:num w:numId="5">
-    <w:abstractNumId w:val="20"/>
+    <w:abstractNumId w:val="21"/>
   </w:num>
   <w:num w:numId="6">
-    <w:abstractNumId w:val="16"/>
+    <w:abstractNumId w:val="17"/>
   </w:num>
   <w:num w:numId="7">
     <w:abstractNumId w:val="3"/>
@@ -14537,49 +14723,52 @@
     <w:abstractNumId w:val="5"/>
   </w:num>
   <w:num w:numId="9">
-    <w:abstractNumId w:val="7"/>
+    <w:abstractNumId w:val="8"/>
   </w:num>
   <w:num w:numId="10">
-    <w:abstractNumId w:val="17"/>
+    <w:abstractNumId w:val="18"/>
   </w:num>
   <w:num w:numId="11">
     <w:abstractNumId w:val="6"/>
   </w:num>
   <w:num w:numId="12">
-    <w:abstractNumId w:val="15"/>
+    <w:abstractNumId w:val="16"/>
   </w:num>
   <w:num w:numId="13">
-    <w:abstractNumId w:val="9"/>
+    <w:abstractNumId w:val="10"/>
   </w:num>
   <w:num w:numId="14">
     <w:abstractNumId w:val="0"/>
   </w:num>
   <w:num w:numId="15">
-    <w:abstractNumId w:val="10"/>
+    <w:abstractNumId w:val="11"/>
   </w:num>
   <w:num w:numId="16">
-    <w:abstractNumId w:val="19"/>
+    <w:abstractNumId w:val="20"/>
   </w:num>
   <w:num w:numId="17">
-    <w:abstractNumId w:val="13"/>
+    <w:abstractNumId w:val="14"/>
   </w:num>
   <w:num w:numId="18">
-    <w:abstractNumId w:val="11"/>
+    <w:abstractNumId w:val="12"/>
   </w:num>
   <w:num w:numId="19">
     <w:abstractNumId w:val="4"/>
   </w:num>
   <w:num w:numId="20">
-    <w:abstractNumId w:val="8"/>
+    <w:abstractNumId w:val="9"/>
   </w:num>
   <w:num w:numId="21">
     <w:abstractNumId w:val="1"/>
   </w:num>
   <w:num w:numId="22">
-    <w:abstractNumId w:val="14"/>
+    <w:abstractNumId w:val="15"/>
   </w:num>
   <w:num w:numId="23">
-    <w:abstractNumId w:val="12"/>
+    <w:abstractNumId w:val="13"/>
+  </w:num>
+  <w:num w:numId="24">
+    <w:abstractNumId w:val="7"/>
   </w:num>
 </w:numbering>
 </file>
@@ -15972,7 +16161,7 @@
 </file>
 
 <file path=customXml/itemProps1.xml><?xml version="1.0" encoding="utf-8"?>
-<ds:datastoreItem xmlns:ds="http://schemas.openxmlformats.org/officeDocument/2006/customXml" ds:itemID="{6C5A58FA-5ECE-344C-9723-A5D437F2C980}">
+<ds:datastoreItem xmlns:ds="http://schemas.openxmlformats.org/officeDocument/2006/customXml" ds:itemID="{AF547231-EE77-7447-AB7C-75B6E42A82DF}">
   <ds:schemaRefs>
     <ds:schemaRef ds:uri="http://schemas.openxmlformats.org/officeDocument/2006/bibliography"/>
   </ds:schemaRefs>

</xml_diff>